<commit_message>
Modifica Protocollo di comunicazione
</commit_message>
<xml_diff>
--- a/Documentazione/Protocollo di comunicazione.docx
+++ b/Documentazione/Protocollo di comunicazione.docx
@@ -1,6 +1,6 @@
 
 <file path=word/document.xml><?xml version="1.0" encoding="utf-8"?>
-<w:document xmlns:wpc="http://schemas.microsoft.com/office/word/2010/wordprocessingCanvas" xmlns:mc="http://schemas.openxmlformats.org/markup-compatibility/2006" xmlns:o="urn:schemas-microsoft-com:office:office" xmlns:r="http://schemas.openxmlformats.org/officeDocument/2006/relationships" xmlns:m="http://schemas.openxmlformats.org/officeDocument/2006/math" xmlns:v="urn:schemas-microsoft-com:vml" xmlns:wp14="http://schemas.microsoft.com/office/word/2010/wordprocessingDrawing" xmlns:wp="http://schemas.openxmlformats.org/drawingml/2006/wordprocessingDrawing" xmlns:w10="urn:schemas-microsoft-com:office:word" xmlns:w="http://schemas.openxmlformats.org/wordprocessingml/2006/main" xmlns:w14="http://schemas.microsoft.com/office/word/2010/wordml" xmlns:w15="http://schemas.microsoft.com/office/word/2012/wordml" xmlns:wpg="http://schemas.microsoft.com/office/word/2010/wordprocessingGroup" xmlns:wpi="http://schemas.microsoft.com/office/word/2010/wordprocessingInk" xmlns:wne="http://schemas.microsoft.com/office/word/2006/wordml" xmlns:wps="http://schemas.microsoft.com/office/word/2010/wordprocessingShape" mc:Ignorable="w14 w15 wp14">
+<w:document xmlns:wpc="http://schemas.microsoft.com/office/word/2010/wordprocessingCanvas" xmlns:cx="http://schemas.microsoft.com/office/drawing/2014/chartex" xmlns:cx1="http://schemas.microsoft.com/office/drawing/2015/9/8/chartex" xmlns:cx2="http://schemas.microsoft.com/office/drawing/2015/10/21/chartex" xmlns:cx3="http://schemas.microsoft.com/office/drawing/2016/5/9/chartex" xmlns:cx4="http://schemas.microsoft.com/office/drawing/2016/5/10/chartex" xmlns:cx5="http://schemas.microsoft.com/office/drawing/2016/5/11/chartex" xmlns:cx6="http://schemas.microsoft.com/office/drawing/2016/5/12/chartex" xmlns:cx7="http://schemas.microsoft.com/office/drawing/2016/5/13/chartex" xmlns:cx8="http://schemas.microsoft.com/office/drawing/2016/5/14/chartex" xmlns:mc="http://schemas.openxmlformats.org/markup-compatibility/2006" xmlns:aink="http://schemas.microsoft.com/office/drawing/2016/ink" xmlns:am3d="http://schemas.microsoft.com/office/drawing/2017/model3d" xmlns:o="urn:schemas-microsoft-com:office:office" xmlns:r="http://schemas.openxmlformats.org/officeDocument/2006/relationships" xmlns:m="http://schemas.openxmlformats.org/officeDocument/2006/math" xmlns:v="urn:schemas-microsoft-com:vml" xmlns:wp14="http://schemas.microsoft.com/office/word/2010/wordprocessingDrawing" xmlns:wp="http://schemas.openxmlformats.org/drawingml/2006/wordprocessingDrawing" xmlns:w10="urn:schemas-microsoft-com:office:word" xmlns:w="http://schemas.openxmlformats.org/wordprocessingml/2006/main" xmlns:w14="http://schemas.microsoft.com/office/word/2010/wordml" xmlns:w15="http://schemas.microsoft.com/office/word/2012/wordml" xmlns:w16cex="http://schemas.microsoft.com/office/word/2018/wordml/cex" xmlns:w16cid="http://schemas.microsoft.com/office/word/2016/wordml/cid" xmlns:w16="http://schemas.microsoft.com/office/word/2018/wordml" xmlns:w16se="http://schemas.microsoft.com/office/word/2015/wordml/symex" xmlns:wpg="http://schemas.microsoft.com/office/word/2010/wordprocessingGroup" xmlns:wpi="http://schemas.microsoft.com/office/word/2010/wordprocessingInk" xmlns:wne="http://schemas.microsoft.com/office/word/2006/wordml" xmlns:wps="http://schemas.microsoft.com/office/word/2010/wordprocessingShape" mc:Ignorable="w14 w15 w16se w16cid w16 w16cex wp14">
   <w:body>
     <w:p>
       <w:r>
@@ -86,13 +86,16 @@
             <w:pPr>
               <w:jc w:val="center"/>
             </w:pPr>
-            <w:proofErr w:type="gramStart"/>
-            <w:r>
-              <w:t>r</w:t>
-            </w:r>
-            <w:proofErr w:type="gramEnd"/>
-            <w:r>
-              <w:t xml:space="preserve"> + % in seguito</w:t>
+            <w:r>
+              <w:t>MSB = 0</w:t>
+            </w:r>
+          </w:p>
+          <w:p>
+            <w:pPr>
+              <w:jc w:val="center"/>
+            </w:pPr>
+            <w:r>
+              <w:t>0XXX XXXX</w:t>
             </w:r>
           </w:p>
         </w:tc>
@@ -120,6 +123,27 @@
             <w:r>
               <w:t>Il cingolo destro si muove in base alla percentuale data (da -100% a +100%)</w:t>
             </w:r>
+          </w:p>
+          <w:p>
+            <w:pPr>
+              <w:jc w:val="center"/>
+            </w:pPr>
+            <w:r>
+              <w:t xml:space="preserve">L’MSB determina che il cingolo che si deve muovere è il destro, il resto è il valore passato che è compreso nel range </w:t>
+            </w:r>
+            <w:r>
+              <w:t>[-64;63] (oppure [0-127]).</w:t>
+            </w:r>
+          </w:p>
+          <w:p>
+            <w:pPr>
+              <w:jc w:val="center"/>
+            </w:pPr>
+            <w:r>
+              <w:t>Il cingolo si muove in senso avanti se il valore è positivo e indietro se il valore è negativo.</w:t>
+            </w:r>
+            <w:bookmarkStart w:id="0" w:name="_GoBack"/>
+            <w:bookmarkEnd w:id="0"/>
           </w:p>
         </w:tc>
       </w:tr>
@@ -132,13 +156,22 @@
             <w:pPr>
               <w:jc w:val="center"/>
             </w:pPr>
-            <w:proofErr w:type="gramStart"/>
-            <w:r>
-              <w:t>l</w:t>
-            </w:r>
-            <w:proofErr w:type="gramEnd"/>
-            <w:r>
-              <w:t xml:space="preserve"> + % in seguito</w:t>
+            <w:r>
+              <w:t xml:space="preserve">MSB = </w:t>
+            </w:r>
+            <w:r>
+              <w:t>1</w:t>
+            </w:r>
+          </w:p>
+          <w:p>
+            <w:pPr>
+              <w:jc w:val="center"/>
+            </w:pPr>
+            <w:r>
+              <w:t>1</w:t>
+            </w:r>
+            <w:r>
+              <w:t>XXX XXXX</w:t>
             </w:r>
           </w:p>
         </w:tc>
@@ -164,7 +197,30 @@
               <w:jc w:val="center"/>
             </w:pPr>
             <w:r>
-              <w:t>Il cingolo sinistro si muove in base alla percentuale data (da -100% a +100%)</w:t>
+              <w:t xml:space="preserve">L’MSB determina che il cingolo che si deve muovere è il </w:t>
+            </w:r>
+            <w:r>
+              <w:t>sinistro</w:t>
+            </w:r>
+            <w:r>
+              <w:t>, il resto è il valore passato che è compreso nel range [-64;63]</w:t>
+            </w:r>
+            <w:r>
+              <w:t xml:space="preserve"> </w:t>
+            </w:r>
+            <w:r>
+              <w:t>(oppure [0-127])</w:t>
+            </w:r>
+            <w:r>
+              <w:t>.</w:t>
+            </w:r>
+          </w:p>
+          <w:p>
+            <w:pPr>
+              <w:jc w:val="center"/>
+            </w:pPr>
+            <w:r>
+              <w:t>Il cingolo si muove in senso avanti se il valore è positivo e indietro se il valore è negativo.</w:t>
             </w:r>
           </w:p>
         </w:tc>
@@ -176,8 +232,6 @@
           <w:tab w:val="left" w:pos="2460"/>
         </w:tabs>
       </w:pPr>
-      <w:bookmarkStart w:id="0" w:name="_GoBack"/>
-      <w:bookmarkEnd w:id="0"/>
     </w:p>
     <w:sectPr>
       <w:headerReference w:type="default" r:id="rId6"/>
@@ -191,7 +245,7 @@
 </file>
 
 <file path=word/endnotes.xml><?xml version="1.0" encoding="utf-8"?>
-<w:endnotes xmlns:wpc="http://schemas.microsoft.com/office/word/2010/wordprocessingCanvas" xmlns:mc="http://schemas.openxmlformats.org/markup-compatibility/2006" xmlns:o="urn:schemas-microsoft-com:office:office" xmlns:r="http://schemas.openxmlformats.org/officeDocument/2006/relationships" xmlns:m="http://schemas.openxmlformats.org/officeDocument/2006/math" xmlns:v="urn:schemas-microsoft-com:vml" xmlns:wp14="http://schemas.microsoft.com/office/word/2010/wordprocessingDrawing" xmlns:wp="http://schemas.openxmlformats.org/drawingml/2006/wordprocessingDrawing" xmlns:w10="urn:schemas-microsoft-com:office:word" xmlns:w="http://schemas.openxmlformats.org/wordprocessingml/2006/main" xmlns:w14="http://schemas.microsoft.com/office/word/2010/wordml" xmlns:w15="http://schemas.microsoft.com/office/word/2012/wordml" xmlns:wpg="http://schemas.microsoft.com/office/word/2010/wordprocessingGroup" xmlns:wpi="http://schemas.microsoft.com/office/word/2010/wordprocessingInk" xmlns:wne="http://schemas.microsoft.com/office/word/2006/wordml" xmlns:wps="http://schemas.microsoft.com/office/word/2010/wordprocessingShape" mc:Ignorable="w14 w15 wp14">
+<w:endnotes xmlns:wpc="http://schemas.microsoft.com/office/word/2010/wordprocessingCanvas" xmlns:cx="http://schemas.microsoft.com/office/drawing/2014/chartex" xmlns:cx1="http://schemas.microsoft.com/office/drawing/2015/9/8/chartex" xmlns:cx2="http://schemas.microsoft.com/office/drawing/2015/10/21/chartex" xmlns:cx3="http://schemas.microsoft.com/office/drawing/2016/5/9/chartex" xmlns:cx4="http://schemas.microsoft.com/office/drawing/2016/5/10/chartex" xmlns:cx5="http://schemas.microsoft.com/office/drawing/2016/5/11/chartex" xmlns:cx6="http://schemas.microsoft.com/office/drawing/2016/5/12/chartex" xmlns:cx7="http://schemas.microsoft.com/office/drawing/2016/5/13/chartex" xmlns:cx8="http://schemas.microsoft.com/office/drawing/2016/5/14/chartex" xmlns:mc="http://schemas.openxmlformats.org/markup-compatibility/2006" xmlns:aink="http://schemas.microsoft.com/office/drawing/2016/ink" xmlns:am3d="http://schemas.microsoft.com/office/drawing/2017/model3d" xmlns:o="urn:schemas-microsoft-com:office:office" xmlns:r="http://schemas.openxmlformats.org/officeDocument/2006/relationships" xmlns:m="http://schemas.openxmlformats.org/officeDocument/2006/math" xmlns:v="urn:schemas-microsoft-com:vml" xmlns:wp14="http://schemas.microsoft.com/office/word/2010/wordprocessingDrawing" xmlns:wp="http://schemas.openxmlformats.org/drawingml/2006/wordprocessingDrawing" xmlns:w10="urn:schemas-microsoft-com:office:word" xmlns:w="http://schemas.openxmlformats.org/wordprocessingml/2006/main" xmlns:w14="http://schemas.microsoft.com/office/word/2010/wordml" xmlns:w15="http://schemas.microsoft.com/office/word/2012/wordml" xmlns:w16cex="http://schemas.microsoft.com/office/word/2018/wordml/cex" xmlns:w16cid="http://schemas.microsoft.com/office/word/2016/wordml/cid" xmlns:w16="http://schemas.microsoft.com/office/word/2018/wordml" xmlns:w16se="http://schemas.microsoft.com/office/word/2015/wordml/symex" xmlns:wpg="http://schemas.microsoft.com/office/word/2010/wordprocessingGroup" xmlns:wpi="http://schemas.microsoft.com/office/word/2010/wordprocessingInk" xmlns:wne="http://schemas.microsoft.com/office/word/2006/wordml" xmlns:wps="http://schemas.microsoft.com/office/word/2010/wordprocessingShape" mc:Ignorable="w14 w15 w16se w16cid w16 w16cex wp14">
   <w:endnote w:type="separator" w:id="-1">
     <w:p>
       <w:pPr>
@@ -216,7 +270,7 @@
 </file>
 
 <file path=word/footnotes.xml><?xml version="1.0" encoding="utf-8"?>
-<w:footnotes xmlns:wpc="http://schemas.microsoft.com/office/word/2010/wordprocessingCanvas" xmlns:mc="http://schemas.openxmlformats.org/markup-compatibility/2006" xmlns:o="urn:schemas-microsoft-com:office:office" xmlns:r="http://schemas.openxmlformats.org/officeDocument/2006/relationships" xmlns:m="http://schemas.openxmlformats.org/officeDocument/2006/math" xmlns:v="urn:schemas-microsoft-com:vml" xmlns:wp14="http://schemas.microsoft.com/office/word/2010/wordprocessingDrawing" xmlns:wp="http://schemas.openxmlformats.org/drawingml/2006/wordprocessingDrawing" xmlns:w10="urn:schemas-microsoft-com:office:word" xmlns:w="http://schemas.openxmlformats.org/wordprocessingml/2006/main" xmlns:w14="http://schemas.microsoft.com/office/word/2010/wordml" xmlns:w15="http://schemas.microsoft.com/office/word/2012/wordml" xmlns:wpg="http://schemas.microsoft.com/office/word/2010/wordprocessingGroup" xmlns:wpi="http://schemas.microsoft.com/office/word/2010/wordprocessingInk" xmlns:wne="http://schemas.microsoft.com/office/word/2006/wordml" xmlns:wps="http://schemas.microsoft.com/office/word/2010/wordprocessingShape" mc:Ignorable="w14 w15 wp14">
+<w:footnotes xmlns:wpc="http://schemas.microsoft.com/office/word/2010/wordprocessingCanvas" xmlns:cx="http://schemas.microsoft.com/office/drawing/2014/chartex" xmlns:cx1="http://schemas.microsoft.com/office/drawing/2015/9/8/chartex" xmlns:cx2="http://schemas.microsoft.com/office/drawing/2015/10/21/chartex" xmlns:cx3="http://schemas.microsoft.com/office/drawing/2016/5/9/chartex" xmlns:cx4="http://schemas.microsoft.com/office/drawing/2016/5/10/chartex" xmlns:cx5="http://schemas.microsoft.com/office/drawing/2016/5/11/chartex" xmlns:cx6="http://schemas.microsoft.com/office/drawing/2016/5/12/chartex" xmlns:cx7="http://schemas.microsoft.com/office/drawing/2016/5/13/chartex" xmlns:cx8="http://schemas.microsoft.com/office/drawing/2016/5/14/chartex" xmlns:mc="http://schemas.openxmlformats.org/markup-compatibility/2006" xmlns:aink="http://schemas.microsoft.com/office/drawing/2016/ink" xmlns:am3d="http://schemas.microsoft.com/office/drawing/2017/model3d" xmlns:o="urn:schemas-microsoft-com:office:office" xmlns:r="http://schemas.openxmlformats.org/officeDocument/2006/relationships" xmlns:m="http://schemas.openxmlformats.org/officeDocument/2006/math" xmlns:v="urn:schemas-microsoft-com:vml" xmlns:wp14="http://schemas.microsoft.com/office/word/2010/wordprocessingDrawing" xmlns:wp="http://schemas.openxmlformats.org/drawingml/2006/wordprocessingDrawing" xmlns:w10="urn:schemas-microsoft-com:office:word" xmlns:w="http://schemas.openxmlformats.org/wordprocessingml/2006/main" xmlns:w14="http://schemas.microsoft.com/office/word/2010/wordml" xmlns:w15="http://schemas.microsoft.com/office/word/2012/wordml" xmlns:w16cex="http://schemas.microsoft.com/office/word/2018/wordml/cex" xmlns:w16cid="http://schemas.microsoft.com/office/word/2016/wordml/cid" xmlns:w16="http://schemas.microsoft.com/office/word/2018/wordml" xmlns:w16se="http://schemas.microsoft.com/office/word/2015/wordml/symex" xmlns:wpg="http://schemas.microsoft.com/office/word/2010/wordprocessingGroup" xmlns:wpi="http://schemas.microsoft.com/office/word/2010/wordprocessingInk" xmlns:wne="http://schemas.microsoft.com/office/word/2006/wordml" xmlns:wps="http://schemas.microsoft.com/office/word/2010/wordprocessingShape" mc:Ignorable="w14 w15 w16se w16cid w16 w16cex wp14">
   <w:footnote w:type="separator" w:id="-1">
     <w:p>
       <w:pPr>
@@ -241,7 +295,7 @@
 </file>
 
 <file path=word/header1.xml><?xml version="1.0" encoding="utf-8"?>
-<w:hdr xmlns:wpc="http://schemas.microsoft.com/office/word/2010/wordprocessingCanvas" xmlns:mc="http://schemas.openxmlformats.org/markup-compatibility/2006" xmlns:o="urn:schemas-microsoft-com:office:office" xmlns:r="http://schemas.openxmlformats.org/officeDocument/2006/relationships" xmlns:m="http://schemas.openxmlformats.org/officeDocument/2006/math" xmlns:v="urn:schemas-microsoft-com:vml" xmlns:wp14="http://schemas.microsoft.com/office/word/2010/wordprocessingDrawing" xmlns:wp="http://schemas.openxmlformats.org/drawingml/2006/wordprocessingDrawing" xmlns:w10="urn:schemas-microsoft-com:office:word" xmlns:w="http://schemas.openxmlformats.org/wordprocessingml/2006/main" xmlns:w14="http://schemas.microsoft.com/office/word/2010/wordml" xmlns:w15="http://schemas.microsoft.com/office/word/2012/wordml" xmlns:wpg="http://schemas.microsoft.com/office/word/2010/wordprocessingGroup" xmlns:wpi="http://schemas.microsoft.com/office/word/2010/wordprocessingInk" xmlns:wne="http://schemas.microsoft.com/office/word/2006/wordml" xmlns:wps="http://schemas.microsoft.com/office/word/2010/wordprocessingShape" mc:Ignorable="w14 w15 wp14">
+<w:hdr xmlns:wpc="http://schemas.microsoft.com/office/word/2010/wordprocessingCanvas" xmlns:cx="http://schemas.microsoft.com/office/drawing/2014/chartex" xmlns:cx1="http://schemas.microsoft.com/office/drawing/2015/9/8/chartex" xmlns:cx2="http://schemas.microsoft.com/office/drawing/2015/10/21/chartex" xmlns:cx3="http://schemas.microsoft.com/office/drawing/2016/5/9/chartex" xmlns:cx4="http://schemas.microsoft.com/office/drawing/2016/5/10/chartex" xmlns:cx5="http://schemas.microsoft.com/office/drawing/2016/5/11/chartex" xmlns:cx6="http://schemas.microsoft.com/office/drawing/2016/5/12/chartex" xmlns:cx7="http://schemas.microsoft.com/office/drawing/2016/5/13/chartex" xmlns:cx8="http://schemas.microsoft.com/office/drawing/2016/5/14/chartex" xmlns:mc="http://schemas.openxmlformats.org/markup-compatibility/2006" xmlns:aink="http://schemas.microsoft.com/office/drawing/2016/ink" xmlns:am3d="http://schemas.microsoft.com/office/drawing/2017/model3d" xmlns:o="urn:schemas-microsoft-com:office:office" xmlns:r="http://schemas.openxmlformats.org/officeDocument/2006/relationships" xmlns:m="http://schemas.openxmlformats.org/officeDocument/2006/math" xmlns:v="urn:schemas-microsoft-com:vml" xmlns:wp14="http://schemas.microsoft.com/office/word/2010/wordprocessingDrawing" xmlns:wp="http://schemas.openxmlformats.org/drawingml/2006/wordprocessingDrawing" xmlns:w10="urn:schemas-microsoft-com:office:word" xmlns:w="http://schemas.openxmlformats.org/wordprocessingml/2006/main" xmlns:w14="http://schemas.microsoft.com/office/word/2010/wordml" xmlns:w15="http://schemas.microsoft.com/office/word/2012/wordml" xmlns:w16cex="http://schemas.microsoft.com/office/word/2018/wordml/cex" xmlns:w16cid="http://schemas.microsoft.com/office/word/2016/wordml/cid" xmlns:w16="http://schemas.microsoft.com/office/word/2018/wordml" xmlns:w16se="http://schemas.microsoft.com/office/word/2015/wordml/symex" xmlns:wpg="http://schemas.microsoft.com/office/word/2010/wordprocessingGroup" xmlns:wpi="http://schemas.microsoft.com/office/word/2010/wordprocessingInk" xmlns:wne="http://schemas.microsoft.com/office/word/2006/wordml" xmlns:wps="http://schemas.microsoft.com/office/word/2010/wordprocessingShape" mc:Ignorable="w14 w15 w16se w16cid w16 w16cex wp14">
   <w:p>
     <w:pPr>
       <w:pStyle w:val="Intestazione"/>
@@ -267,7 +321,7 @@
 </file>
 
 <file path=word/styles.xml><?xml version="1.0" encoding="utf-8"?>
-<w:styles xmlns:mc="http://schemas.openxmlformats.org/markup-compatibility/2006" xmlns:r="http://schemas.openxmlformats.org/officeDocument/2006/relationships" xmlns:w="http://schemas.openxmlformats.org/wordprocessingml/2006/main" xmlns:w14="http://schemas.microsoft.com/office/word/2010/wordml" xmlns:w15="http://schemas.microsoft.com/office/word/2012/wordml" mc:Ignorable="w14 w15">
+<w:styles xmlns:mc="http://schemas.openxmlformats.org/markup-compatibility/2006" xmlns:r="http://schemas.openxmlformats.org/officeDocument/2006/relationships" xmlns:w="http://schemas.openxmlformats.org/wordprocessingml/2006/main" xmlns:w14="http://schemas.microsoft.com/office/word/2010/wordml" xmlns:w15="http://schemas.microsoft.com/office/word/2012/wordml" xmlns:w16cex="http://schemas.microsoft.com/office/word/2018/wordml/cex" xmlns:w16cid="http://schemas.microsoft.com/office/word/2016/wordml/cid" xmlns:w16="http://schemas.microsoft.com/office/word/2018/wordml" xmlns:w16se="http://schemas.microsoft.com/office/word/2015/wordml/symex" mc:Ignorable="w14 w15 w16se w16cid w16 w16cex">
   <w:docDefaults>
     <w:rPrDefault>
       <w:rPr>
@@ -283,7 +337,7 @@
       </w:pPr>
     </w:pPrDefault>
   </w:docDefaults>
-  <w:latentStyles w:defLockedState="0" w:defUIPriority="99" w:defSemiHidden="0" w:defUnhideWhenUsed="0" w:defQFormat="0" w:count="371">
+  <w:latentStyles w:defLockedState="0" w:defUIPriority="99" w:defSemiHidden="0" w:defUnhideWhenUsed="0" w:defQFormat="0" w:count="376">
     <w:lsdException w:name="Normal" w:uiPriority="0" w:qFormat="1"/>
     <w:lsdException w:name="heading 1" w:uiPriority="9" w:qFormat="1"/>
     <w:lsdException w:name="heading 2" w:semiHidden="1" w:uiPriority="9" w:unhideWhenUsed="1" w:qFormat="1"/>
@@ -389,7 +443,6 @@
     <w:lsdException w:name="HTML Sample" w:semiHidden="1" w:unhideWhenUsed="1"/>
     <w:lsdException w:name="HTML Typewriter" w:semiHidden="1" w:unhideWhenUsed="1"/>
     <w:lsdException w:name="HTML Variable" w:semiHidden="1" w:unhideWhenUsed="1"/>
-    <w:lsdException w:name="Normal Table" w:semiHidden="1" w:unhideWhenUsed="1"/>
     <w:lsdException w:name="annotation subject" w:semiHidden="1" w:unhideWhenUsed="1"/>
     <w:lsdException w:name="No List" w:semiHidden="1" w:unhideWhenUsed="1"/>
     <w:lsdException w:name="Outline List 1" w:semiHidden="1" w:unhideWhenUsed="1"/>
@@ -432,11 +485,8 @@
     <w:lsdException w:name="Table Contemporary" w:semiHidden="1" w:unhideWhenUsed="1"/>
     <w:lsdException w:name="Table Elegant" w:semiHidden="1" w:unhideWhenUsed="1"/>
     <w:lsdException w:name="Table Professional" w:semiHidden="1" w:unhideWhenUsed="1"/>
-    <w:lsdException w:name="Table Subtle 1" w:semiHidden="1" w:unhideWhenUsed="1"/>
     <w:lsdException w:name="Table Subtle 2" w:semiHidden="1" w:unhideWhenUsed="1"/>
     <w:lsdException w:name="Table Web 1" w:semiHidden="1" w:unhideWhenUsed="1"/>
-    <w:lsdException w:name="Table Web 2" w:semiHidden="1" w:unhideWhenUsed="1"/>
-    <w:lsdException w:name="Table Web 3" w:semiHidden="1" w:unhideWhenUsed="1"/>
     <w:lsdException w:name="Balloon Text" w:semiHidden="1" w:unhideWhenUsed="1"/>
     <w:lsdException w:name="Table Grid" w:uiPriority="39"/>
     <w:lsdException w:name="Table Theme" w:semiHidden="1" w:unhideWhenUsed="1"/>
@@ -655,6 +705,11 @@
     <w:lsdException w:name="List Table 5 Dark Accent 6" w:uiPriority="50"/>
     <w:lsdException w:name="List Table 6 Colorful Accent 6" w:uiPriority="51"/>
     <w:lsdException w:name="List Table 7 Colorful Accent 6" w:uiPriority="52"/>
+    <w:lsdException w:name="Mention" w:semiHidden="1" w:unhideWhenUsed="1"/>
+    <w:lsdException w:name="Smart Hyperlink" w:semiHidden="1" w:unhideWhenUsed="1"/>
+    <w:lsdException w:name="Hashtag" w:semiHidden="1" w:unhideWhenUsed="1"/>
+    <w:lsdException w:name="Unresolved Mention" w:semiHidden="1" w:unhideWhenUsed="1"/>
+    <w:lsdException w:name="Smart Link" w:semiHidden="1" w:unhideWhenUsed="1"/>
   </w:latentStyles>
   <w:style w:type="paragraph" w:default="1" w:styleId="Normale">
     <w:name w:val="Normal"/>
@@ -696,7 +751,6 @@
       <w:spacing w:after="0" w:line="240" w:lineRule="auto"/>
     </w:pPr>
     <w:tblPr>
-      <w:tblInd w:w="0" w:type="dxa"/>
       <w:tblBorders>
         <w:top w:val="single" w:sz="4" w:space="0" w:color="auto"/>
         <w:left w:val="single" w:sz="4" w:space="0" w:color="auto"/>
@@ -705,12 +759,6 @@
         <w:insideH w:val="single" w:sz="4" w:space="0" w:color="auto"/>
         <w:insideV w:val="single" w:sz="4" w:space="0" w:color="auto"/>
       </w:tblBorders>
-      <w:tblCellMar>
-        <w:top w:w="0" w:type="dxa"/>
-        <w:left w:w="108" w:type="dxa"/>
-        <w:bottom w:w="0" w:type="dxa"/>
-        <w:right w:w="108" w:type="dxa"/>
-      </w:tblCellMar>
     </w:tblPr>
   </w:style>
   <w:style w:type="paragraph" w:styleId="Intestazione">

</xml_diff>

<commit_message>
Aggiunto ultimo diario del giorno
</commit_message>
<xml_diff>
--- a/Documentazione/Protocollo di comunicazione.docx
+++ b/Documentazione/Protocollo di comunicazione.docx
@@ -1,10 +1,15 @@
 
 <file path=word/document.xml><?xml version="1.0" encoding="utf-8"?>
-<w:document xmlns:wpc="http://schemas.microsoft.com/office/word/2010/wordprocessingCanvas" xmlns:cx="http://schemas.microsoft.com/office/drawing/2014/chartex" xmlns:cx1="http://schemas.microsoft.com/office/drawing/2015/9/8/chartex" xmlns:cx2="http://schemas.microsoft.com/office/drawing/2015/10/21/chartex" xmlns:cx3="http://schemas.microsoft.com/office/drawing/2016/5/9/chartex" xmlns:cx4="http://schemas.microsoft.com/office/drawing/2016/5/10/chartex" xmlns:cx5="http://schemas.microsoft.com/office/drawing/2016/5/11/chartex" xmlns:cx6="http://schemas.microsoft.com/office/drawing/2016/5/12/chartex" xmlns:cx7="http://schemas.microsoft.com/office/drawing/2016/5/13/chartex" xmlns:cx8="http://schemas.microsoft.com/office/drawing/2016/5/14/chartex" xmlns:mc="http://schemas.openxmlformats.org/markup-compatibility/2006" xmlns:aink="http://schemas.microsoft.com/office/drawing/2016/ink" xmlns:am3d="http://schemas.microsoft.com/office/drawing/2017/model3d" xmlns:o="urn:schemas-microsoft-com:office:office" xmlns:r="http://schemas.openxmlformats.org/officeDocument/2006/relationships" xmlns:m="http://schemas.openxmlformats.org/officeDocument/2006/math" xmlns:v="urn:schemas-microsoft-com:vml" xmlns:wp14="http://schemas.microsoft.com/office/word/2010/wordprocessingDrawing" xmlns:wp="http://schemas.openxmlformats.org/drawingml/2006/wordprocessingDrawing" xmlns:w10="urn:schemas-microsoft-com:office:word" xmlns:w="http://schemas.openxmlformats.org/wordprocessingml/2006/main" xmlns:w14="http://schemas.microsoft.com/office/word/2010/wordml" xmlns:w15="http://schemas.microsoft.com/office/word/2012/wordml" xmlns:w16cex="http://schemas.microsoft.com/office/word/2018/wordml/cex" xmlns:w16cid="http://schemas.microsoft.com/office/word/2016/wordml/cid" xmlns:w16="http://schemas.microsoft.com/office/word/2018/wordml" xmlns:w16se="http://schemas.microsoft.com/office/word/2015/wordml/symex" xmlns:wpg="http://schemas.microsoft.com/office/word/2010/wordprocessingGroup" xmlns:wpi="http://schemas.microsoft.com/office/word/2010/wordprocessingInk" xmlns:wne="http://schemas.microsoft.com/office/word/2006/wordml" xmlns:wps="http://schemas.microsoft.com/office/word/2010/wordprocessingShape" mc:Ignorable="w14 w15 w16se w16cid w16 w16cex wp14">
+<w:document xmlns:wpc="http://schemas.microsoft.com/office/word/2010/wordprocessingCanvas" xmlns:cx="http://schemas.microsoft.com/office/drawing/2014/chartex" xmlns:cx1="http://schemas.microsoft.com/office/drawing/2015/9/8/chartex" xmlns:cx2="http://schemas.microsoft.com/office/drawing/2015/10/21/chartex" xmlns:cx3="http://schemas.microsoft.com/office/drawing/2016/5/9/chartex" xmlns:cx4="http://schemas.microsoft.com/office/drawing/2016/5/10/chartex" xmlns:cx5="http://schemas.microsoft.com/office/drawing/2016/5/11/chartex" xmlns:cx6="http://schemas.microsoft.com/office/drawing/2016/5/12/chartex" xmlns:cx7="http://schemas.microsoft.com/office/drawing/2016/5/13/chartex" xmlns:cx8="http://schemas.microsoft.com/office/drawing/2016/5/14/chartex" xmlns:mc="http://schemas.openxmlformats.org/markup-compatibility/2006" xmlns:aink="http://schemas.microsoft.com/office/drawing/2016/ink" xmlns:am3d="http://schemas.microsoft.com/office/drawing/2017/model3d" xmlns:o="urn:schemas-microsoft-com:office:office" xmlns:r="http://schemas.openxmlformats.org/officeDocument/2006/relationships" xmlns:m="http://schemas.openxmlformats.org/officeDocument/2006/math" xmlns:v="urn:schemas-microsoft-com:vml" xmlns:wp14="http://schemas.microsoft.com/office/word/2010/wordprocessingDrawing" xmlns:wp="http://schemas.openxmlformats.org/drawingml/2006/wordprocessingDrawing" xmlns:w10="urn:schemas-microsoft-com:office:word" xmlns:w="http://schemas.openxmlformats.org/wordprocessingml/2006/main" xmlns:w14="http://schemas.microsoft.com/office/word/2010/wordml" xmlns:w15="http://schemas.microsoft.com/office/word/2012/wordml" xmlns:w16cid="http://schemas.microsoft.com/office/word/2016/wordml/cid" xmlns:w16se="http://schemas.microsoft.com/office/word/2015/wordml/symex" xmlns:wpg="http://schemas.microsoft.com/office/word/2010/wordprocessingGroup" xmlns:wpi="http://schemas.microsoft.com/office/word/2010/wordprocessingInk" xmlns:wne="http://schemas.microsoft.com/office/word/2006/wordml" xmlns:wps="http://schemas.microsoft.com/office/word/2010/wordprocessingShape" mc:Ignorable="w14 w15 w16se w16cid wp14">
   <w:body>
     <w:p>
       <w:r>
-        <w:t>Protocollo di comunicazione</w:t>
+        <w:t>P</w:t>
+      </w:r>
+      <w:bookmarkStart w:id="0" w:name="_GoBack"/>
+      <w:bookmarkEnd w:id="0"/>
+      <w:r>
+        <w:t>rotocollo di comunicazione</w:t>
       </w:r>
     </w:p>
     <w:tbl>
@@ -129,10 +134,7 @@
               <w:jc w:val="center"/>
             </w:pPr>
             <w:r>
-              <w:t xml:space="preserve">L’MSB determina che il cingolo che si deve muovere è il destro, il resto è il valore passato che è compreso nel range </w:t>
-            </w:r>
-            <w:r>
-              <w:t>[-64;63] (oppure [0-127]).</w:t>
+              <w:t>L’MSB determina che il cingolo che si deve muovere è il destro, il resto è il valore passato che è compreso nel range [-64;63] (oppure [0-127]).</w:t>
             </w:r>
           </w:p>
           <w:p>
@@ -142,8 +144,6 @@
             <w:r>
               <w:t>Il cingolo si muove in senso avanti se il valore è positivo e indietro se il valore è negativo.</w:t>
             </w:r>
-            <w:bookmarkStart w:id="0" w:name="_GoBack"/>
-            <w:bookmarkEnd w:id="0"/>
           </w:p>
         </w:tc>
       </w:tr>
@@ -157,21 +157,15 @@
               <w:jc w:val="center"/>
             </w:pPr>
             <w:r>
-              <w:t xml:space="preserve">MSB = </w:t>
-            </w:r>
-            <w:r>
-              <w:t>1</w:t>
-            </w:r>
-          </w:p>
-          <w:p>
-            <w:pPr>
-              <w:jc w:val="center"/>
-            </w:pPr>
-            <w:r>
-              <w:t>1</w:t>
-            </w:r>
-            <w:r>
-              <w:t>XXX XXXX</w:t>
+              <w:t>MSB = 1</w:t>
+            </w:r>
+          </w:p>
+          <w:p>
+            <w:pPr>
+              <w:jc w:val="center"/>
+            </w:pPr>
+            <w:r>
+              <w:t>1XXX XXXX</w:t>
             </w:r>
           </w:p>
         </w:tc>
@@ -197,22 +191,7 @@
               <w:jc w:val="center"/>
             </w:pPr>
             <w:r>
-              <w:t xml:space="preserve">L’MSB determina che il cingolo che si deve muovere è il </w:t>
-            </w:r>
-            <w:r>
-              <w:t>sinistro</w:t>
-            </w:r>
-            <w:r>
-              <w:t>, il resto è il valore passato che è compreso nel range [-64;63]</w:t>
-            </w:r>
-            <w:r>
-              <w:t xml:space="preserve"> </w:t>
-            </w:r>
-            <w:r>
-              <w:t>(oppure [0-127])</w:t>
-            </w:r>
-            <w:r>
-              <w:t>.</w:t>
+              <w:t>L’MSB determina che il cingolo che si deve muovere è il sinistro, il resto è il valore passato che è compreso nel range [-64;63] (oppure [0-127]).</w:t>
             </w:r>
           </w:p>
           <w:p>
@@ -245,7 +224,7 @@
 </file>
 
 <file path=word/endnotes.xml><?xml version="1.0" encoding="utf-8"?>
-<w:endnotes xmlns:wpc="http://schemas.microsoft.com/office/word/2010/wordprocessingCanvas" xmlns:cx="http://schemas.microsoft.com/office/drawing/2014/chartex" xmlns:cx1="http://schemas.microsoft.com/office/drawing/2015/9/8/chartex" xmlns:cx2="http://schemas.microsoft.com/office/drawing/2015/10/21/chartex" xmlns:cx3="http://schemas.microsoft.com/office/drawing/2016/5/9/chartex" xmlns:cx4="http://schemas.microsoft.com/office/drawing/2016/5/10/chartex" xmlns:cx5="http://schemas.microsoft.com/office/drawing/2016/5/11/chartex" xmlns:cx6="http://schemas.microsoft.com/office/drawing/2016/5/12/chartex" xmlns:cx7="http://schemas.microsoft.com/office/drawing/2016/5/13/chartex" xmlns:cx8="http://schemas.microsoft.com/office/drawing/2016/5/14/chartex" xmlns:mc="http://schemas.openxmlformats.org/markup-compatibility/2006" xmlns:aink="http://schemas.microsoft.com/office/drawing/2016/ink" xmlns:am3d="http://schemas.microsoft.com/office/drawing/2017/model3d" xmlns:o="urn:schemas-microsoft-com:office:office" xmlns:r="http://schemas.openxmlformats.org/officeDocument/2006/relationships" xmlns:m="http://schemas.openxmlformats.org/officeDocument/2006/math" xmlns:v="urn:schemas-microsoft-com:vml" xmlns:wp14="http://schemas.microsoft.com/office/word/2010/wordprocessingDrawing" xmlns:wp="http://schemas.openxmlformats.org/drawingml/2006/wordprocessingDrawing" xmlns:w10="urn:schemas-microsoft-com:office:word" xmlns:w="http://schemas.openxmlformats.org/wordprocessingml/2006/main" xmlns:w14="http://schemas.microsoft.com/office/word/2010/wordml" xmlns:w15="http://schemas.microsoft.com/office/word/2012/wordml" xmlns:w16cex="http://schemas.microsoft.com/office/word/2018/wordml/cex" xmlns:w16cid="http://schemas.microsoft.com/office/word/2016/wordml/cid" xmlns:w16="http://schemas.microsoft.com/office/word/2018/wordml" xmlns:w16se="http://schemas.microsoft.com/office/word/2015/wordml/symex" xmlns:wpg="http://schemas.microsoft.com/office/word/2010/wordprocessingGroup" xmlns:wpi="http://schemas.microsoft.com/office/word/2010/wordprocessingInk" xmlns:wne="http://schemas.microsoft.com/office/word/2006/wordml" xmlns:wps="http://schemas.microsoft.com/office/word/2010/wordprocessingShape" mc:Ignorable="w14 w15 w16se w16cid w16 w16cex wp14">
+<w:endnotes xmlns:wpc="http://schemas.microsoft.com/office/word/2010/wordprocessingCanvas" xmlns:cx="http://schemas.microsoft.com/office/drawing/2014/chartex" xmlns:cx1="http://schemas.microsoft.com/office/drawing/2015/9/8/chartex" xmlns:cx2="http://schemas.microsoft.com/office/drawing/2015/10/21/chartex" xmlns:cx3="http://schemas.microsoft.com/office/drawing/2016/5/9/chartex" xmlns:cx4="http://schemas.microsoft.com/office/drawing/2016/5/10/chartex" xmlns:cx5="http://schemas.microsoft.com/office/drawing/2016/5/11/chartex" xmlns:cx6="http://schemas.microsoft.com/office/drawing/2016/5/12/chartex" xmlns:cx7="http://schemas.microsoft.com/office/drawing/2016/5/13/chartex" xmlns:cx8="http://schemas.microsoft.com/office/drawing/2016/5/14/chartex" xmlns:mc="http://schemas.openxmlformats.org/markup-compatibility/2006" xmlns:aink="http://schemas.microsoft.com/office/drawing/2016/ink" xmlns:am3d="http://schemas.microsoft.com/office/drawing/2017/model3d" xmlns:o="urn:schemas-microsoft-com:office:office" xmlns:r="http://schemas.openxmlformats.org/officeDocument/2006/relationships" xmlns:m="http://schemas.openxmlformats.org/officeDocument/2006/math" xmlns:v="urn:schemas-microsoft-com:vml" xmlns:wp14="http://schemas.microsoft.com/office/word/2010/wordprocessingDrawing" xmlns:wp="http://schemas.openxmlformats.org/drawingml/2006/wordprocessingDrawing" xmlns:w10="urn:schemas-microsoft-com:office:word" xmlns:w="http://schemas.openxmlformats.org/wordprocessingml/2006/main" xmlns:w14="http://schemas.microsoft.com/office/word/2010/wordml" xmlns:w15="http://schemas.microsoft.com/office/word/2012/wordml" xmlns:w16cid="http://schemas.microsoft.com/office/word/2016/wordml/cid" xmlns:w16se="http://schemas.microsoft.com/office/word/2015/wordml/symex" xmlns:wpg="http://schemas.microsoft.com/office/word/2010/wordprocessingGroup" xmlns:wpi="http://schemas.microsoft.com/office/word/2010/wordprocessingInk" xmlns:wne="http://schemas.microsoft.com/office/word/2006/wordml" xmlns:wps="http://schemas.microsoft.com/office/word/2010/wordprocessingShape" mc:Ignorable="w14 w15 w16se w16cid wp14">
   <w:endnote w:type="separator" w:id="-1">
     <w:p>
       <w:pPr>
@@ -270,7 +249,7 @@
 </file>
 
 <file path=word/footnotes.xml><?xml version="1.0" encoding="utf-8"?>
-<w:footnotes xmlns:wpc="http://schemas.microsoft.com/office/word/2010/wordprocessingCanvas" xmlns:cx="http://schemas.microsoft.com/office/drawing/2014/chartex" xmlns:cx1="http://schemas.microsoft.com/office/drawing/2015/9/8/chartex" xmlns:cx2="http://schemas.microsoft.com/office/drawing/2015/10/21/chartex" xmlns:cx3="http://schemas.microsoft.com/office/drawing/2016/5/9/chartex" xmlns:cx4="http://schemas.microsoft.com/office/drawing/2016/5/10/chartex" xmlns:cx5="http://schemas.microsoft.com/office/drawing/2016/5/11/chartex" xmlns:cx6="http://schemas.microsoft.com/office/drawing/2016/5/12/chartex" xmlns:cx7="http://schemas.microsoft.com/office/drawing/2016/5/13/chartex" xmlns:cx8="http://schemas.microsoft.com/office/drawing/2016/5/14/chartex" xmlns:mc="http://schemas.openxmlformats.org/markup-compatibility/2006" xmlns:aink="http://schemas.microsoft.com/office/drawing/2016/ink" xmlns:am3d="http://schemas.microsoft.com/office/drawing/2017/model3d" xmlns:o="urn:schemas-microsoft-com:office:office" xmlns:r="http://schemas.openxmlformats.org/officeDocument/2006/relationships" xmlns:m="http://schemas.openxmlformats.org/officeDocument/2006/math" xmlns:v="urn:schemas-microsoft-com:vml" xmlns:wp14="http://schemas.microsoft.com/office/word/2010/wordprocessingDrawing" xmlns:wp="http://schemas.openxmlformats.org/drawingml/2006/wordprocessingDrawing" xmlns:w10="urn:schemas-microsoft-com:office:word" xmlns:w="http://schemas.openxmlformats.org/wordprocessingml/2006/main" xmlns:w14="http://schemas.microsoft.com/office/word/2010/wordml" xmlns:w15="http://schemas.microsoft.com/office/word/2012/wordml" xmlns:w16cex="http://schemas.microsoft.com/office/word/2018/wordml/cex" xmlns:w16cid="http://schemas.microsoft.com/office/word/2016/wordml/cid" xmlns:w16="http://schemas.microsoft.com/office/word/2018/wordml" xmlns:w16se="http://schemas.microsoft.com/office/word/2015/wordml/symex" xmlns:wpg="http://schemas.microsoft.com/office/word/2010/wordprocessingGroup" xmlns:wpi="http://schemas.microsoft.com/office/word/2010/wordprocessingInk" xmlns:wne="http://schemas.microsoft.com/office/word/2006/wordml" xmlns:wps="http://schemas.microsoft.com/office/word/2010/wordprocessingShape" mc:Ignorable="w14 w15 w16se w16cid w16 w16cex wp14">
+<w:footnotes xmlns:wpc="http://schemas.microsoft.com/office/word/2010/wordprocessingCanvas" xmlns:cx="http://schemas.microsoft.com/office/drawing/2014/chartex" xmlns:cx1="http://schemas.microsoft.com/office/drawing/2015/9/8/chartex" xmlns:cx2="http://schemas.microsoft.com/office/drawing/2015/10/21/chartex" xmlns:cx3="http://schemas.microsoft.com/office/drawing/2016/5/9/chartex" xmlns:cx4="http://schemas.microsoft.com/office/drawing/2016/5/10/chartex" xmlns:cx5="http://schemas.microsoft.com/office/drawing/2016/5/11/chartex" xmlns:cx6="http://schemas.microsoft.com/office/drawing/2016/5/12/chartex" xmlns:cx7="http://schemas.microsoft.com/office/drawing/2016/5/13/chartex" xmlns:cx8="http://schemas.microsoft.com/office/drawing/2016/5/14/chartex" xmlns:mc="http://schemas.openxmlformats.org/markup-compatibility/2006" xmlns:aink="http://schemas.microsoft.com/office/drawing/2016/ink" xmlns:am3d="http://schemas.microsoft.com/office/drawing/2017/model3d" xmlns:o="urn:schemas-microsoft-com:office:office" xmlns:r="http://schemas.openxmlformats.org/officeDocument/2006/relationships" xmlns:m="http://schemas.openxmlformats.org/officeDocument/2006/math" xmlns:v="urn:schemas-microsoft-com:vml" xmlns:wp14="http://schemas.microsoft.com/office/word/2010/wordprocessingDrawing" xmlns:wp="http://schemas.openxmlformats.org/drawingml/2006/wordprocessingDrawing" xmlns:w10="urn:schemas-microsoft-com:office:word" xmlns:w="http://schemas.openxmlformats.org/wordprocessingml/2006/main" xmlns:w14="http://schemas.microsoft.com/office/word/2010/wordml" xmlns:w15="http://schemas.microsoft.com/office/word/2012/wordml" xmlns:w16cid="http://schemas.microsoft.com/office/word/2016/wordml/cid" xmlns:w16se="http://schemas.microsoft.com/office/word/2015/wordml/symex" xmlns:wpg="http://schemas.microsoft.com/office/word/2010/wordprocessingGroup" xmlns:wpi="http://schemas.microsoft.com/office/word/2010/wordprocessingInk" xmlns:wne="http://schemas.microsoft.com/office/word/2006/wordml" xmlns:wps="http://schemas.microsoft.com/office/word/2010/wordprocessingShape" mc:Ignorable="w14 w15 w16se w16cid wp14">
   <w:footnote w:type="separator" w:id="-1">
     <w:p>
       <w:pPr>
@@ -295,7 +274,7 @@
 </file>
 
 <file path=word/header1.xml><?xml version="1.0" encoding="utf-8"?>
-<w:hdr xmlns:wpc="http://schemas.microsoft.com/office/word/2010/wordprocessingCanvas" xmlns:cx="http://schemas.microsoft.com/office/drawing/2014/chartex" xmlns:cx1="http://schemas.microsoft.com/office/drawing/2015/9/8/chartex" xmlns:cx2="http://schemas.microsoft.com/office/drawing/2015/10/21/chartex" xmlns:cx3="http://schemas.microsoft.com/office/drawing/2016/5/9/chartex" xmlns:cx4="http://schemas.microsoft.com/office/drawing/2016/5/10/chartex" xmlns:cx5="http://schemas.microsoft.com/office/drawing/2016/5/11/chartex" xmlns:cx6="http://schemas.microsoft.com/office/drawing/2016/5/12/chartex" xmlns:cx7="http://schemas.microsoft.com/office/drawing/2016/5/13/chartex" xmlns:cx8="http://schemas.microsoft.com/office/drawing/2016/5/14/chartex" xmlns:mc="http://schemas.openxmlformats.org/markup-compatibility/2006" xmlns:aink="http://schemas.microsoft.com/office/drawing/2016/ink" xmlns:am3d="http://schemas.microsoft.com/office/drawing/2017/model3d" xmlns:o="urn:schemas-microsoft-com:office:office" xmlns:r="http://schemas.openxmlformats.org/officeDocument/2006/relationships" xmlns:m="http://schemas.openxmlformats.org/officeDocument/2006/math" xmlns:v="urn:schemas-microsoft-com:vml" xmlns:wp14="http://schemas.microsoft.com/office/word/2010/wordprocessingDrawing" xmlns:wp="http://schemas.openxmlformats.org/drawingml/2006/wordprocessingDrawing" xmlns:w10="urn:schemas-microsoft-com:office:word" xmlns:w="http://schemas.openxmlformats.org/wordprocessingml/2006/main" xmlns:w14="http://schemas.microsoft.com/office/word/2010/wordml" xmlns:w15="http://schemas.microsoft.com/office/word/2012/wordml" xmlns:w16cex="http://schemas.microsoft.com/office/word/2018/wordml/cex" xmlns:w16cid="http://schemas.microsoft.com/office/word/2016/wordml/cid" xmlns:w16="http://schemas.microsoft.com/office/word/2018/wordml" xmlns:w16se="http://schemas.microsoft.com/office/word/2015/wordml/symex" xmlns:wpg="http://schemas.microsoft.com/office/word/2010/wordprocessingGroup" xmlns:wpi="http://schemas.microsoft.com/office/word/2010/wordprocessingInk" xmlns:wne="http://schemas.microsoft.com/office/word/2006/wordml" xmlns:wps="http://schemas.microsoft.com/office/word/2010/wordprocessingShape" mc:Ignorable="w14 w15 w16se w16cid w16 w16cex wp14">
+<w:hdr xmlns:wpc="http://schemas.microsoft.com/office/word/2010/wordprocessingCanvas" xmlns:cx="http://schemas.microsoft.com/office/drawing/2014/chartex" xmlns:cx1="http://schemas.microsoft.com/office/drawing/2015/9/8/chartex" xmlns:cx2="http://schemas.microsoft.com/office/drawing/2015/10/21/chartex" xmlns:cx3="http://schemas.microsoft.com/office/drawing/2016/5/9/chartex" xmlns:cx4="http://schemas.microsoft.com/office/drawing/2016/5/10/chartex" xmlns:cx5="http://schemas.microsoft.com/office/drawing/2016/5/11/chartex" xmlns:cx6="http://schemas.microsoft.com/office/drawing/2016/5/12/chartex" xmlns:cx7="http://schemas.microsoft.com/office/drawing/2016/5/13/chartex" xmlns:cx8="http://schemas.microsoft.com/office/drawing/2016/5/14/chartex" xmlns:mc="http://schemas.openxmlformats.org/markup-compatibility/2006" xmlns:aink="http://schemas.microsoft.com/office/drawing/2016/ink" xmlns:am3d="http://schemas.microsoft.com/office/drawing/2017/model3d" xmlns:o="urn:schemas-microsoft-com:office:office" xmlns:r="http://schemas.openxmlformats.org/officeDocument/2006/relationships" xmlns:m="http://schemas.openxmlformats.org/officeDocument/2006/math" xmlns:v="urn:schemas-microsoft-com:vml" xmlns:wp14="http://schemas.microsoft.com/office/word/2010/wordprocessingDrawing" xmlns:wp="http://schemas.openxmlformats.org/drawingml/2006/wordprocessingDrawing" xmlns:w10="urn:schemas-microsoft-com:office:word" xmlns:w="http://schemas.openxmlformats.org/wordprocessingml/2006/main" xmlns:w14="http://schemas.microsoft.com/office/word/2010/wordml" xmlns:w15="http://schemas.microsoft.com/office/word/2012/wordml" xmlns:w16cid="http://schemas.microsoft.com/office/word/2016/wordml/cid" xmlns:w16se="http://schemas.microsoft.com/office/word/2015/wordml/symex" xmlns:wpg="http://schemas.microsoft.com/office/word/2010/wordprocessingGroup" xmlns:wpi="http://schemas.microsoft.com/office/word/2010/wordprocessingInk" xmlns:wne="http://schemas.microsoft.com/office/word/2006/wordml" xmlns:wps="http://schemas.microsoft.com/office/word/2010/wordprocessingShape" mc:Ignorable="w14 w15 w16se w16cid wp14">
   <w:p>
     <w:pPr>
       <w:pStyle w:val="Intestazione"/>
@@ -321,7 +300,7 @@
 </file>
 
 <file path=word/styles.xml><?xml version="1.0" encoding="utf-8"?>
-<w:styles xmlns:mc="http://schemas.openxmlformats.org/markup-compatibility/2006" xmlns:r="http://schemas.openxmlformats.org/officeDocument/2006/relationships" xmlns:w="http://schemas.openxmlformats.org/wordprocessingml/2006/main" xmlns:w14="http://schemas.microsoft.com/office/word/2010/wordml" xmlns:w15="http://schemas.microsoft.com/office/word/2012/wordml" xmlns:w16cex="http://schemas.microsoft.com/office/word/2018/wordml/cex" xmlns:w16cid="http://schemas.microsoft.com/office/word/2016/wordml/cid" xmlns:w16="http://schemas.microsoft.com/office/word/2018/wordml" xmlns:w16se="http://schemas.microsoft.com/office/word/2015/wordml/symex" mc:Ignorable="w14 w15 w16se w16cid w16 w16cex">
+<w:styles xmlns:mc="http://schemas.openxmlformats.org/markup-compatibility/2006" xmlns:r="http://schemas.openxmlformats.org/officeDocument/2006/relationships" xmlns:w="http://schemas.openxmlformats.org/wordprocessingml/2006/main" xmlns:w14="http://schemas.microsoft.com/office/word/2010/wordml" xmlns:w15="http://schemas.microsoft.com/office/word/2012/wordml" xmlns:w16cid="http://schemas.microsoft.com/office/word/2016/wordml/cid" xmlns:w16se="http://schemas.microsoft.com/office/word/2015/wordml/symex" mc:Ignorable="w14 w15 w16se w16cid">
   <w:docDefaults>
     <w:rPrDefault>
       <w:rPr>
@@ -337,7 +316,7 @@
       </w:pPr>
     </w:pPrDefault>
   </w:docDefaults>
-  <w:latentStyles w:defLockedState="0" w:defUIPriority="99" w:defSemiHidden="0" w:defUnhideWhenUsed="0" w:defQFormat="0" w:count="376">
+  <w:latentStyles w:defLockedState="0" w:defUIPriority="99" w:defSemiHidden="0" w:defUnhideWhenUsed="0" w:defQFormat="0" w:count="377">
     <w:lsdException w:name="Normal" w:uiPriority="0" w:qFormat="1"/>
     <w:lsdException w:name="heading 1" w:uiPriority="9" w:qFormat="1"/>
     <w:lsdException w:name="heading 2" w:semiHidden="1" w:uiPriority="9" w:unhideWhenUsed="1" w:qFormat="1"/>
@@ -485,11 +464,12 @@
     <w:lsdException w:name="Table Contemporary" w:semiHidden="1" w:unhideWhenUsed="1"/>
     <w:lsdException w:name="Table Elegant" w:semiHidden="1" w:unhideWhenUsed="1"/>
     <w:lsdException w:name="Table Professional" w:semiHidden="1" w:unhideWhenUsed="1"/>
+    <w:lsdException w:name="Table Subtle 1" w:semiHidden="1" w:unhideWhenUsed="1"/>
     <w:lsdException w:name="Table Subtle 2" w:semiHidden="1" w:unhideWhenUsed="1"/>
     <w:lsdException w:name="Table Web 1" w:semiHidden="1" w:unhideWhenUsed="1"/>
+    <w:lsdException w:name="Table Web 2" w:semiHidden="1" w:unhideWhenUsed="1"/>
     <w:lsdException w:name="Balloon Text" w:semiHidden="1" w:unhideWhenUsed="1"/>
     <w:lsdException w:name="Table Grid" w:uiPriority="39"/>
-    <w:lsdException w:name="Table Theme" w:semiHidden="1" w:unhideWhenUsed="1"/>
     <w:lsdException w:name="Placeholder Text" w:semiHidden="1"/>
     <w:lsdException w:name="No Spacing" w:uiPriority="1" w:qFormat="1"/>
     <w:lsdException w:name="Light Shading" w:uiPriority="60"/>
@@ -710,6 +690,7 @@
     <w:lsdException w:name="Hashtag" w:semiHidden="1" w:unhideWhenUsed="1"/>
     <w:lsdException w:name="Unresolved Mention" w:semiHidden="1" w:unhideWhenUsed="1"/>
     <w:lsdException w:name="Smart Link" w:semiHidden="1" w:unhideWhenUsed="1"/>
+    <w:lsdException w:name="Smart Link Error" w:semiHidden="1" w:unhideWhenUsed="1"/>
   </w:latentStyles>
   <w:style w:type="paragraph" w:default="1" w:styleId="Normale">
     <w:name w:val="Normal"/>

</xml_diff>